<commit_message>
Pendiente de Mantenimiento de usuario agregado
</commit_message>
<xml_diff>
--- a/Pendientes WIN FORM.docx
+++ b/Pendientes WIN FORM.docx
@@ -210,7 +210,15 @@
               <w:cnfStyle w:val="000000100000" w:firstRow="0" w:lastRow="0" w:firstColumn="0" w:lastColumn="0" w:oddVBand="0" w:evenVBand="0" w:oddHBand="1" w:evenHBand="0" w:firstRowFirstColumn="0" w:firstRowLastColumn="0" w:lastRowFirstColumn="0" w:lastRowLastColumn="0"/>
             </w:pPr>
             <w:r>
-              <w:t>Reserva Cambiar (Cambiar de reserva normal a bolsa, etc)</w:t>
+              <w:t xml:space="preserve">Reserva Cambiar (Cambiar de reserva normal a bolsa, </w:t>
+            </w:r>
+            <w:proofErr w:type="spellStart"/>
+            <w:r>
+              <w:t>etc</w:t>
+            </w:r>
+            <w:proofErr w:type="spellEnd"/>
+            <w:r>
+              <w:t>)</w:t>
             </w:r>
           </w:p>
         </w:tc>
@@ -236,8 +244,6 @@
             <w:r>
               <w:t>0%</w:t>
             </w:r>
-            <w:bookmarkStart w:id="0" w:name="_GoBack"/>
-            <w:bookmarkEnd w:id="0"/>
           </w:p>
         </w:tc>
       </w:tr>
@@ -247,7 +253,11 @@
             <w:cnfStyle w:val="001000000000" w:firstRow="0" w:lastRow="0" w:firstColumn="1" w:lastColumn="0" w:oddVBand="0" w:evenVBand="0" w:oddHBand="0" w:evenHBand="0" w:firstRowFirstColumn="0" w:firstRowLastColumn="0" w:lastRowFirstColumn="0" w:lastRowLastColumn="0"/>
             <w:tcW w:w="1497" w:type="dxa"/>
           </w:tcPr>
-          <w:p/>
+          <w:p>
+            <w:r>
+              <w:t>Funcionalidad</w:t>
+            </w:r>
+          </w:p>
         </w:tc>
         <w:tc>
           <w:tcPr>
@@ -257,6 +267,9 @@
             <w:pPr>
               <w:cnfStyle w:val="000000000000" w:firstRow="0" w:lastRow="0" w:firstColumn="0" w:lastColumn="0" w:oddVBand="0" w:evenVBand="0" w:oddHBand="0" w:evenHBand="0" w:firstRowFirstColumn="0" w:firstRowLastColumn="0" w:lastRowFirstColumn="0" w:lastRowLastColumn="0"/>
             </w:pPr>
+            <w:r>
+              <w:t>Mantenimiento de Usuarios (Privilegios no funcionan)</w:t>
+            </w:r>
           </w:p>
         </w:tc>
         <w:tc>
@@ -278,6 +291,9 @@
               <w:jc w:val="center"/>
               <w:cnfStyle w:val="000000000000" w:firstRow="0" w:lastRow="0" w:firstColumn="0" w:lastColumn="0" w:oddVBand="0" w:evenVBand="0" w:oddHBand="0" w:evenHBand="0" w:firstRowFirstColumn="0" w:firstRowLastColumn="0" w:lastRowFirstColumn="0" w:lastRowLastColumn="0"/>
             </w:pPr>
+            <w:r>
+              <w:t>0%</w:t>
+            </w:r>
           </w:p>
         </w:tc>
       </w:tr>
@@ -300,6 +316,8 @@
             <w:pPr>
               <w:cnfStyle w:val="000000100000" w:firstRow="0" w:lastRow="0" w:firstColumn="0" w:lastColumn="0" w:oddVBand="0" w:evenVBand="0" w:oddHBand="1" w:evenHBand="0" w:firstRowFirstColumn="0" w:firstRowLastColumn="0" w:lastRowFirstColumn="0" w:lastRowLastColumn="0"/>
             </w:pPr>
+            <w:bookmarkStart w:id="0" w:name="_GoBack"/>
+            <w:bookmarkEnd w:id="0"/>
           </w:p>
         </w:tc>
         <w:tc>

</xml_diff>